<commit_message>
Parent participate in case (#88)
* WIP

* WIP

* WIP

* Update to PDF; finish consent/objection paths
</commit_message>
<xml_diff>
--- a/docassemble/CLAGuardianship/data/templates/notice_of_appearance_and_objection_affidavit.docx
+++ b/docassemble/CLAGuardianship/data/templates/notice_of_appearance_and_objection_affidavit.docx
@@ -80,15 +80,17 @@
         <w:ind w:left="5040" w:hanging="5040"/>
         <w:contextualSpacing/>
       </w:pPr>
+      <w:proofErr w:type="gramStart"/>
       <w:r>
         <w:t xml:space="preserve">{{ </w:t>
       </w:r>
       <w:proofErr w:type="spellStart"/>
       <w:r>
-        <w:t>trial_court</w:t>
-      </w:r>
-      <w:r>
-        <w:t>.address.county</w:t>
+        <w:t>trial</w:t>
+      </w:r>
+      <w:proofErr w:type="gramEnd"/>
+      <w:r>
+        <w:t>_court.address.county</w:t>
       </w:r>
       <w:proofErr w:type="spellEnd"/>
       <w:r>
@@ -128,10 +130,18 @@
         <w:contextualSpacing/>
       </w:pPr>
       <w:r>
-        <w:t xml:space="preserve">DOCKET NO: </w:t>
-      </w:r>
-      <w:r>
-        <w:t xml:space="preserve"> {{ </w:t>
+        <w:t>DOCKET NO</w:t>
+      </w:r>
+      <w:proofErr w:type="gramStart"/>
+      <w:r>
+        <w:t xml:space="preserve">: </w:t>
+      </w:r>
+      <w:r>
+        <w:t xml:space="preserve"> {</w:t>
+      </w:r>
+      <w:proofErr w:type="gramEnd"/>
+      <w:r>
+        <w:t xml:space="preserve">{ </w:t>
       </w:r>
       <w:proofErr w:type="spellStart"/>
       <w:r>
@@ -162,8 +172,13 @@
         <w:suppressAutoHyphens/>
         <w:spacing w:line="240" w:lineRule="atLeast"/>
       </w:pPr>
-      <w:r>
-        <w:t>{{ children[0].</w:t>
+      <w:proofErr w:type="gramStart"/>
+      <w:r>
+        <w:t>{{ children</w:t>
+      </w:r>
+      <w:proofErr w:type="gramEnd"/>
+      <w:r>
+        <w:t>[0].</w:t>
       </w:r>
       <w:proofErr w:type="spellStart"/>
       <w:r>
@@ -191,7 +206,21 @@
         <w:rPr>
           <w:b/>
         </w:rPr>
-        <w:t>Affidavit and Objection of {{ users[0] }}</w:t>
+        <w:t xml:space="preserve">Affidavit and Objection of </w:t>
+      </w:r>
+      <w:proofErr w:type="gramStart"/>
+      <w:r>
+        <w:rPr>
+          <w:b/>
+        </w:rPr>
+        <w:t>{{ users</w:t>
+      </w:r>
+      <w:proofErr w:type="gramEnd"/>
+      <w:r>
+        <w:rPr>
+          <w:b/>
+        </w:rPr>
+        <w:t>[0] }}</w:t>
       </w:r>
     </w:p>
     <w:p>
@@ -212,7 +241,21 @@
         <w:rPr>
           <w:bCs/>
         </w:rPr>
-        <w:t>I, {{ users[0] }}, hereby affirm under the pains and penalties of perjury as follows:</w:t>
+        <w:t xml:space="preserve">I, </w:t>
+      </w:r>
+      <w:proofErr w:type="gramStart"/>
+      <w:r>
+        <w:rPr>
+          <w:bCs/>
+        </w:rPr>
+        <w:t>{{ users</w:t>
+      </w:r>
+      <w:proofErr w:type="gramEnd"/>
+      <w:r>
+        <w:rPr>
+          <w:bCs/>
+        </w:rPr>
+        <w:t>[0] }}, hereby affirm under the pains and penalties of perjury as follows:</w:t>
       </w:r>
     </w:p>
     <w:p>
@@ -231,7 +274,21 @@
         <w:rPr>
           <w:bCs/>
         </w:rPr>
-        <w:t>I object to the appointment of a guardian for {{ children[0].</w:t>
+        <w:t xml:space="preserve">I object to the appointment of a guardian for </w:t>
+      </w:r>
+      <w:proofErr w:type="gramStart"/>
+      <w:r>
+        <w:rPr>
+          <w:bCs/>
+        </w:rPr>
+        <w:t>{{ children</w:t>
+      </w:r>
+      <w:proofErr w:type="gramEnd"/>
+      <w:r>
+        <w:rPr>
+          <w:bCs/>
+        </w:rPr>
+        <w:t>[0].</w:t>
       </w:r>
       <w:proofErr w:type="spellStart"/>
       <w:r>
@@ -277,7 +334,21 @@
         <w:rPr>
           <w:color w:val="1D1C1D"/>
         </w:rPr>
-        <w:t>("(\r|\n)+","\r",</w:t>
+        <w:t>("(\r|\</w:t>
+      </w:r>
+      <w:proofErr w:type="gramStart"/>
+      <w:r>
+        <w:rPr>
+          <w:color w:val="1D1C1D"/>
+        </w:rPr>
+        <w:t>n)+</w:t>
+      </w:r>
+      <w:proofErr w:type="gramEnd"/>
+      <w:r>
+        <w:rPr>
+          <w:color w:val="1D1C1D"/>
+        </w:rPr>
+        <w:t>","\r",</w:t>
       </w:r>
       <w:proofErr w:type="spellStart"/>
       <w:r>
@@ -323,11 +394,19 @@
           <w:color w:val="1D1C1D"/>
         </w:rPr>
       </w:pPr>
+      <w:proofErr w:type="gramStart"/>
       <w:r>
         <w:rPr>
           <w:color w:val="1D1C1D"/>
         </w:rPr>
-        <w:t>{{ paragraph }}</w:t>
+        <w:t>{{ paragraph</w:t>
+      </w:r>
+      <w:proofErr w:type="gramEnd"/>
+      <w:r>
+        <w:rPr>
+          <w:color w:val="1D1C1D"/>
+        </w:rPr>
+        <w:t xml:space="preserve"> }}</w:t>
       </w:r>
     </w:p>
     <w:p>
@@ -393,7 +472,15 @@
         <w:t xml:space="preserve">Signed under the pains and penalties of perjury </w:t>
       </w:r>
       <w:r>
-        <w:t>on {{ today() }}</w:t>
+        <w:t xml:space="preserve">on </w:t>
+      </w:r>
+      <w:proofErr w:type="gramStart"/>
+      <w:r>
+        <w:t>{{ today</w:t>
+      </w:r>
+      <w:proofErr w:type="gramEnd"/>
+      <w:r>
+        <w:t>() }}</w:t>
       </w:r>
       <w:r>
         <w:rPr>
@@ -442,23 +529,71 @@
           </w:tcPr>
           <w:p>
             <w:r>
-              <w:t>{{ users[0].</w:t>
+              <w:t xml:space="preserve">{%tr if </w:t>
             </w:r>
             <w:proofErr w:type="spellStart"/>
             <w:r>
-              <w:t>signature_if_final</w:t>
+              <w:t>esign</w:t>
             </w:r>
             <w:proofErr w:type="spellEnd"/>
             <w:r>
-              <w:t>(</w:t>
+              <w:t xml:space="preserve"> %}</w:t>
             </w:r>
-            <w:proofErr w:type="spellStart"/>
+          </w:p>
+        </w:tc>
+      </w:tr>
+      <w:tr>
+        <w:tc>
+          <w:tcPr>
+            <w:tcW w:w="5490" w:type="dxa"/>
+          </w:tcPr>
+          <w:p/>
+        </w:tc>
+        <w:tc>
+          <w:tcPr>
+            <w:tcW w:w="3860" w:type="dxa"/>
+            <w:tcBorders>
+              <w:top w:val="nil"/>
+              <w:left w:val="nil"/>
+              <w:bottom w:val="single" w:sz="4" w:space="0" w:color="auto"/>
+              <w:right w:val="nil"/>
+            </w:tcBorders>
+          </w:tcPr>
+          <w:p>
             <w:r>
-              <w:t>i</w:t>
+              <w:t>/s</w:t>
             </w:r>
-            <w:proofErr w:type="spellEnd"/>
+            <w:proofErr w:type="gramStart"/>
             <w:r>
-              <w:t>) }}</w:t>
+              <w:t>/{</w:t>
+            </w:r>
+            <w:proofErr w:type="gramEnd"/>
+            <w:r>
+              <w:t>{users }}</w:t>
+            </w:r>
+          </w:p>
+        </w:tc>
+      </w:tr>
+      <w:tr>
+        <w:tc>
+          <w:tcPr>
+            <w:tcW w:w="5490" w:type="dxa"/>
+          </w:tcPr>
+          <w:p/>
+        </w:tc>
+        <w:tc>
+          <w:tcPr>
+            <w:tcW w:w="3860" w:type="dxa"/>
+            <w:tcBorders>
+              <w:top w:val="nil"/>
+              <w:left w:val="nil"/>
+              <w:bottom w:val="single" w:sz="4" w:space="0" w:color="auto"/>
+              <w:right w:val="nil"/>
+            </w:tcBorders>
+          </w:tcPr>
+          <w:p>
+            <w:r>
+              <w:t>{%tr endif %}</w:t>
             </w:r>
           </w:p>
         </w:tc>
@@ -482,8 +617,13 @@
             <w:hideMark/>
           </w:tcPr>
           <w:p>
+            <w:proofErr w:type="gramStart"/>
             <w:r>
-              <w:t>{{ users }}</w:t>
+              <w:t>{{ users</w:t>
+            </w:r>
+            <w:proofErr w:type="gramEnd"/>
+            <w:r>
+              <w:t xml:space="preserve"> }}</w:t>
             </w:r>
           </w:p>
         </w:tc>
@@ -501,8 +641,13 @@
             <w:hideMark/>
           </w:tcPr>
           <w:p>
+            <w:proofErr w:type="gramStart"/>
             <w:r>
-              <w:t>{{ users[0].</w:t>
+              <w:t>{{ users</w:t>
+            </w:r>
+            <w:proofErr w:type="gramEnd"/>
+            <w:r>
+              <w:t>[0].</w:t>
             </w:r>
             <w:proofErr w:type="spellStart"/>
             <w:r>

</xml_diff>